<commit_message>
Modification de la structuration des paramètres Accession Number mentionnés au sein des jeux de données compte-rendu d'imagerie PDF.
</commit_message>
<xml_diff>
--- a/Référencement DRIMBox/Jeux de données/PDF/Examen R/CR_R1.docx
+++ b/Référencement DRIMBox/Jeux de données/PDF/Examen R/CR_R1.docx
@@ -168,7 +168,211 @@
         <w:rPr>
           <w:rFonts w:ascii="Times New Roman" w:hAnsi="Times New Roman" w:cs="Times New Roman"/>
         </w:rPr>
-        <w:t xml:space="preserve">Et illo dolorem et voluptas culpa in atque itaque vel voluptates fugiat vel similique pariatur ut nihil nisi qui praesentium quas! </w:t>
+        <w:t xml:space="preserve">Et </w:t>
+      </w:r>
+      <w:proofErr w:type="spellStart"/>
+      <w:r>
+        <w:rPr>
+          <w:rFonts w:ascii="Times New Roman" w:hAnsi="Times New Roman" w:cs="Times New Roman"/>
+        </w:rPr>
+        <w:t>illo</w:t>
+      </w:r>
+      <w:proofErr w:type="spellEnd"/>
+      <w:r>
+        <w:rPr>
+          <w:rFonts w:ascii="Times New Roman" w:hAnsi="Times New Roman" w:cs="Times New Roman"/>
+        </w:rPr>
+        <w:t xml:space="preserve"> </w:t>
+      </w:r>
+      <w:proofErr w:type="spellStart"/>
+      <w:r>
+        <w:rPr>
+          <w:rFonts w:ascii="Times New Roman" w:hAnsi="Times New Roman" w:cs="Times New Roman"/>
+        </w:rPr>
+        <w:t>dolorem</w:t>
+      </w:r>
+      <w:proofErr w:type="spellEnd"/>
+      <w:r>
+        <w:rPr>
+          <w:rFonts w:ascii="Times New Roman" w:hAnsi="Times New Roman" w:cs="Times New Roman"/>
+        </w:rPr>
+        <w:t xml:space="preserve"> et </w:t>
+      </w:r>
+      <w:proofErr w:type="spellStart"/>
+      <w:r>
+        <w:rPr>
+          <w:rFonts w:ascii="Times New Roman" w:hAnsi="Times New Roman" w:cs="Times New Roman"/>
+        </w:rPr>
+        <w:t>voluptas</w:t>
+      </w:r>
+      <w:proofErr w:type="spellEnd"/>
+      <w:r>
+        <w:rPr>
+          <w:rFonts w:ascii="Times New Roman" w:hAnsi="Times New Roman" w:cs="Times New Roman"/>
+        </w:rPr>
+        <w:t xml:space="preserve"> culpa in </w:t>
+      </w:r>
+      <w:proofErr w:type="spellStart"/>
+      <w:r>
+        <w:rPr>
+          <w:rFonts w:ascii="Times New Roman" w:hAnsi="Times New Roman" w:cs="Times New Roman"/>
+        </w:rPr>
+        <w:t>atque</w:t>
+      </w:r>
+      <w:proofErr w:type="spellEnd"/>
+      <w:r>
+        <w:rPr>
+          <w:rFonts w:ascii="Times New Roman" w:hAnsi="Times New Roman" w:cs="Times New Roman"/>
+        </w:rPr>
+        <w:t xml:space="preserve"> </w:t>
+      </w:r>
+      <w:proofErr w:type="spellStart"/>
+      <w:r>
+        <w:rPr>
+          <w:rFonts w:ascii="Times New Roman" w:hAnsi="Times New Roman" w:cs="Times New Roman"/>
+        </w:rPr>
+        <w:t>itaque</w:t>
+      </w:r>
+      <w:proofErr w:type="spellEnd"/>
+      <w:r>
+        <w:rPr>
+          <w:rFonts w:ascii="Times New Roman" w:hAnsi="Times New Roman" w:cs="Times New Roman"/>
+        </w:rPr>
+        <w:t xml:space="preserve"> </w:t>
+      </w:r>
+      <w:proofErr w:type="spellStart"/>
+      <w:r>
+        <w:rPr>
+          <w:rFonts w:ascii="Times New Roman" w:hAnsi="Times New Roman" w:cs="Times New Roman"/>
+        </w:rPr>
+        <w:t>vel</w:t>
+      </w:r>
+      <w:proofErr w:type="spellEnd"/>
+      <w:r>
+        <w:rPr>
+          <w:rFonts w:ascii="Times New Roman" w:hAnsi="Times New Roman" w:cs="Times New Roman"/>
+        </w:rPr>
+        <w:t xml:space="preserve"> </w:t>
+      </w:r>
+      <w:proofErr w:type="spellStart"/>
+      <w:r>
+        <w:rPr>
+          <w:rFonts w:ascii="Times New Roman" w:hAnsi="Times New Roman" w:cs="Times New Roman"/>
+        </w:rPr>
+        <w:t>voluptates</w:t>
+      </w:r>
+      <w:proofErr w:type="spellEnd"/>
+      <w:r>
+        <w:rPr>
+          <w:rFonts w:ascii="Times New Roman" w:hAnsi="Times New Roman" w:cs="Times New Roman"/>
+        </w:rPr>
+        <w:t xml:space="preserve"> </w:t>
+      </w:r>
+      <w:proofErr w:type="spellStart"/>
+      <w:r>
+        <w:rPr>
+          <w:rFonts w:ascii="Times New Roman" w:hAnsi="Times New Roman" w:cs="Times New Roman"/>
+        </w:rPr>
+        <w:t>fugiat</w:t>
+      </w:r>
+      <w:proofErr w:type="spellEnd"/>
+      <w:r>
+        <w:rPr>
+          <w:rFonts w:ascii="Times New Roman" w:hAnsi="Times New Roman" w:cs="Times New Roman"/>
+        </w:rPr>
+        <w:t xml:space="preserve"> </w:t>
+      </w:r>
+      <w:proofErr w:type="spellStart"/>
+      <w:r>
+        <w:rPr>
+          <w:rFonts w:ascii="Times New Roman" w:hAnsi="Times New Roman" w:cs="Times New Roman"/>
+        </w:rPr>
+        <w:t>vel</w:t>
+      </w:r>
+      <w:proofErr w:type="spellEnd"/>
+      <w:r>
+        <w:rPr>
+          <w:rFonts w:ascii="Times New Roman" w:hAnsi="Times New Roman" w:cs="Times New Roman"/>
+        </w:rPr>
+        <w:t xml:space="preserve"> </w:t>
+      </w:r>
+      <w:proofErr w:type="spellStart"/>
+      <w:r>
+        <w:rPr>
+          <w:rFonts w:ascii="Times New Roman" w:hAnsi="Times New Roman" w:cs="Times New Roman"/>
+        </w:rPr>
+        <w:t>similique</w:t>
+      </w:r>
+      <w:proofErr w:type="spellEnd"/>
+      <w:r>
+        <w:rPr>
+          <w:rFonts w:ascii="Times New Roman" w:hAnsi="Times New Roman" w:cs="Times New Roman"/>
+        </w:rPr>
+        <w:t xml:space="preserve"> </w:t>
+      </w:r>
+      <w:proofErr w:type="spellStart"/>
+      <w:r>
+        <w:rPr>
+          <w:rFonts w:ascii="Times New Roman" w:hAnsi="Times New Roman" w:cs="Times New Roman"/>
+        </w:rPr>
+        <w:t>pariatur</w:t>
+      </w:r>
+      <w:proofErr w:type="spellEnd"/>
+      <w:r>
+        <w:rPr>
+          <w:rFonts w:ascii="Times New Roman" w:hAnsi="Times New Roman" w:cs="Times New Roman"/>
+        </w:rPr>
+        <w:t xml:space="preserve"> ut nihil </w:t>
+      </w:r>
+      <w:proofErr w:type="spellStart"/>
+      <w:r>
+        <w:rPr>
+          <w:rFonts w:ascii="Times New Roman" w:hAnsi="Times New Roman" w:cs="Times New Roman"/>
+        </w:rPr>
+        <w:t>nisi</w:t>
+      </w:r>
+      <w:proofErr w:type="spellEnd"/>
+      <w:r>
+        <w:rPr>
+          <w:rFonts w:ascii="Times New Roman" w:hAnsi="Times New Roman" w:cs="Times New Roman"/>
+        </w:rPr>
+        <w:t xml:space="preserve"> qui </w:t>
+      </w:r>
+      <w:proofErr w:type="spellStart"/>
+      <w:r>
+        <w:rPr>
+          <w:rFonts w:ascii="Times New Roman" w:hAnsi="Times New Roman" w:cs="Times New Roman"/>
+        </w:rPr>
+        <w:t>praesentium</w:t>
+      </w:r>
+      <w:proofErr w:type="spellEnd"/>
+      <w:r>
+        <w:rPr>
+          <w:rFonts w:ascii="Times New Roman" w:hAnsi="Times New Roman" w:cs="Times New Roman"/>
+        </w:rPr>
+        <w:t xml:space="preserve"> </w:t>
+      </w:r>
+      <w:proofErr w:type="spellStart"/>
+      <w:proofErr w:type="gramStart"/>
+      <w:r>
+        <w:rPr>
+          <w:rFonts w:ascii="Times New Roman" w:hAnsi="Times New Roman" w:cs="Times New Roman"/>
+        </w:rPr>
+        <w:t>quas</w:t>
+      </w:r>
+      <w:proofErr w:type="spellEnd"/>
+      <w:r>
+        <w:rPr>
+          <w:rFonts w:ascii="Times New Roman" w:hAnsi="Times New Roman" w:cs="Times New Roman"/>
+        </w:rPr>
+        <w:t>!</w:t>
+      </w:r>
+      <w:proofErr w:type="gramEnd"/>
+      <w:r>
+        <w:rPr>
+          <w:rFonts w:ascii="Times New Roman" w:hAnsi="Times New Roman" w:cs="Times New Roman"/>
+        </w:rPr>
+        <w:t xml:space="preserve"> </w:t>
       </w:r>
     </w:p>
     <w:p>
@@ -224,11 +428,229 @@
           <w:rFonts w:ascii="Times New Roman" w:hAnsi="Times New Roman" w:cs="Times New Roman"/>
         </w:rPr>
       </w:pPr>
-      <w:r>
-        <w:rPr>
-          <w:rFonts w:ascii="Times New Roman" w:hAnsi="Times New Roman" w:cs="Times New Roman"/>
-        </w:rPr>
-        <w:t>Aut quasi consequatur qui natus maiores id dolores ducimus cum veritatis ipsam eum quae officiis. Qui culpa cumque est vero facere ex dolores accusamus.</w:t>
+      <w:proofErr w:type="spellStart"/>
+      <w:r>
+        <w:rPr>
+          <w:rFonts w:ascii="Times New Roman" w:hAnsi="Times New Roman" w:cs="Times New Roman"/>
+        </w:rPr>
+        <w:t>Aut</w:t>
+      </w:r>
+      <w:proofErr w:type="spellEnd"/>
+      <w:r>
+        <w:rPr>
+          <w:rFonts w:ascii="Times New Roman" w:hAnsi="Times New Roman" w:cs="Times New Roman"/>
+        </w:rPr>
+        <w:t xml:space="preserve"> quasi </w:t>
+      </w:r>
+      <w:proofErr w:type="spellStart"/>
+      <w:r>
+        <w:rPr>
+          <w:rFonts w:ascii="Times New Roman" w:hAnsi="Times New Roman" w:cs="Times New Roman"/>
+        </w:rPr>
+        <w:t>consequatur</w:t>
+      </w:r>
+      <w:proofErr w:type="spellEnd"/>
+      <w:r>
+        <w:rPr>
+          <w:rFonts w:ascii="Times New Roman" w:hAnsi="Times New Roman" w:cs="Times New Roman"/>
+        </w:rPr>
+        <w:t xml:space="preserve"> qui </w:t>
+      </w:r>
+      <w:proofErr w:type="spellStart"/>
+      <w:r>
+        <w:rPr>
+          <w:rFonts w:ascii="Times New Roman" w:hAnsi="Times New Roman" w:cs="Times New Roman"/>
+        </w:rPr>
+        <w:t>natus</w:t>
+      </w:r>
+      <w:proofErr w:type="spellEnd"/>
+      <w:r>
+        <w:rPr>
+          <w:rFonts w:ascii="Times New Roman" w:hAnsi="Times New Roman" w:cs="Times New Roman"/>
+        </w:rPr>
+        <w:t xml:space="preserve"> </w:t>
+      </w:r>
+      <w:proofErr w:type="spellStart"/>
+      <w:r>
+        <w:rPr>
+          <w:rFonts w:ascii="Times New Roman" w:hAnsi="Times New Roman" w:cs="Times New Roman"/>
+        </w:rPr>
+        <w:t>maiores</w:t>
+      </w:r>
+      <w:proofErr w:type="spellEnd"/>
+      <w:r>
+        <w:rPr>
+          <w:rFonts w:ascii="Times New Roman" w:hAnsi="Times New Roman" w:cs="Times New Roman"/>
+        </w:rPr>
+        <w:t xml:space="preserve"> id </w:t>
+      </w:r>
+      <w:proofErr w:type="spellStart"/>
+      <w:r>
+        <w:rPr>
+          <w:rFonts w:ascii="Times New Roman" w:hAnsi="Times New Roman" w:cs="Times New Roman"/>
+        </w:rPr>
+        <w:t>dolores</w:t>
+      </w:r>
+      <w:proofErr w:type="spellEnd"/>
+      <w:r>
+        <w:rPr>
+          <w:rFonts w:ascii="Times New Roman" w:hAnsi="Times New Roman" w:cs="Times New Roman"/>
+        </w:rPr>
+        <w:t xml:space="preserve"> </w:t>
+      </w:r>
+      <w:proofErr w:type="spellStart"/>
+      <w:r>
+        <w:rPr>
+          <w:rFonts w:ascii="Times New Roman" w:hAnsi="Times New Roman" w:cs="Times New Roman"/>
+        </w:rPr>
+        <w:t>ducimus</w:t>
+      </w:r>
+      <w:proofErr w:type="spellEnd"/>
+      <w:r>
+        <w:rPr>
+          <w:rFonts w:ascii="Times New Roman" w:hAnsi="Times New Roman" w:cs="Times New Roman"/>
+        </w:rPr>
+        <w:t xml:space="preserve"> cum </w:t>
+      </w:r>
+      <w:proofErr w:type="spellStart"/>
+      <w:r>
+        <w:rPr>
+          <w:rFonts w:ascii="Times New Roman" w:hAnsi="Times New Roman" w:cs="Times New Roman"/>
+        </w:rPr>
+        <w:t>veritatis</w:t>
+      </w:r>
+      <w:proofErr w:type="spellEnd"/>
+      <w:r>
+        <w:rPr>
+          <w:rFonts w:ascii="Times New Roman" w:hAnsi="Times New Roman" w:cs="Times New Roman"/>
+        </w:rPr>
+        <w:t xml:space="preserve"> </w:t>
+      </w:r>
+      <w:proofErr w:type="spellStart"/>
+      <w:r>
+        <w:rPr>
+          <w:rFonts w:ascii="Times New Roman" w:hAnsi="Times New Roman" w:cs="Times New Roman"/>
+        </w:rPr>
+        <w:t>ipsam</w:t>
+      </w:r>
+      <w:proofErr w:type="spellEnd"/>
+      <w:r>
+        <w:rPr>
+          <w:rFonts w:ascii="Times New Roman" w:hAnsi="Times New Roman" w:cs="Times New Roman"/>
+        </w:rPr>
+        <w:t xml:space="preserve"> </w:t>
+      </w:r>
+      <w:proofErr w:type="spellStart"/>
+      <w:r>
+        <w:rPr>
+          <w:rFonts w:ascii="Times New Roman" w:hAnsi="Times New Roman" w:cs="Times New Roman"/>
+        </w:rPr>
+        <w:t>eum</w:t>
+      </w:r>
+      <w:proofErr w:type="spellEnd"/>
+      <w:r>
+        <w:rPr>
+          <w:rFonts w:ascii="Times New Roman" w:hAnsi="Times New Roman" w:cs="Times New Roman"/>
+        </w:rPr>
+        <w:t xml:space="preserve"> </w:t>
+      </w:r>
+      <w:proofErr w:type="spellStart"/>
+      <w:r>
+        <w:rPr>
+          <w:rFonts w:ascii="Times New Roman" w:hAnsi="Times New Roman" w:cs="Times New Roman"/>
+        </w:rPr>
+        <w:t>quae</w:t>
+      </w:r>
+      <w:proofErr w:type="spellEnd"/>
+      <w:r>
+        <w:rPr>
+          <w:rFonts w:ascii="Times New Roman" w:hAnsi="Times New Roman" w:cs="Times New Roman"/>
+        </w:rPr>
+        <w:t xml:space="preserve"> </w:t>
+      </w:r>
+      <w:proofErr w:type="spellStart"/>
+      <w:r>
+        <w:rPr>
+          <w:rFonts w:ascii="Times New Roman" w:hAnsi="Times New Roman" w:cs="Times New Roman"/>
+        </w:rPr>
+        <w:t>officiis</w:t>
+      </w:r>
+      <w:proofErr w:type="spellEnd"/>
+      <w:r>
+        <w:rPr>
+          <w:rFonts w:ascii="Times New Roman" w:hAnsi="Times New Roman" w:cs="Times New Roman"/>
+        </w:rPr>
+        <w:t xml:space="preserve">. Qui culpa </w:t>
+      </w:r>
+      <w:proofErr w:type="spellStart"/>
+      <w:r>
+        <w:rPr>
+          <w:rFonts w:ascii="Times New Roman" w:hAnsi="Times New Roman" w:cs="Times New Roman"/>
+        </w:rPr>
+        <w:t>cumque</w:t>
+      </w:r>
+      <w:proofErr w:type="spellEnd"/>
+      <w:r>
+        <w:rPr>
+          <w:rFonts w:ascii="Times New Roman" w:hAnsi="Times New Roman" w:cs="Times New Roman"/>
+        </w:rPr>
+        <w:t xml:space="preserve"> est </w:t>
+      </w:r>
+      <w:proofErr w:type="spellStart"/>
+      <w:r>
+        <w:rPr>
+          <w:rFonts w:ascii="Times New Roman" w:hAnsi="Times New Roman" w:cs="Times New Roman"/>
+        </w:rPr>
+        <w:t>vero</w:t>
+      </w:r>
+      <w:proofErr w:type="spellEnd"/>
+      <w:r>
+        <w:rPr>
+          <w:rFonts w:ascii="Times New Roman" w:hAnsi="Times New Roman" w:cs="Times New Roman"/>
+        </w:rPr>
+        <w:t xml:space="preserve"> </w:t>
+      </w:r>
+      <w:proofErr w:type="spellStart"/>
+      <w:r>
+        <w:rPr>
+          <w:rFonts w:ascii="Times New Roman" w:hAnsi="Times New Roman" w:cs="Times New Roman"/>
+        </w:rPr>
+        <w:t>facere</w:t>
+      </w:r>
+      <w:proofErr w:type="spellEnd"/>
+      <w:r>
+        <w:rPr>
+          <w:rFonts w:ascii="Times New Roman" w:hAnsi="Times New Roman" w:cs="Times New Roman"/>
+        </w:rPr>
+        <w:t xml:space="preserve"> ex </w:t>
+      </w:r>
+      <w:proofErr w:type="spellStart"/>
+      <w:r>
+        <w:rPr>
+          <w:rFonts w:ascii="Times New Roman" w:hAnsi="Times New Roman" w:cs="Times New Roman"/>
+        </w:rPr>
+        <w:t>dolores</w:t>
+      </w:r>
+      <w:proofErr w:type="spellEnd"/>
+      <w:r>
+        <w:rPr>
+          <w:rFonts w:ascii="Times New Roman" w:hAnsi="Times New Roman" w:cs="Times New Roman"/>
+        </w:rPr>
+        <w:t xml:space="preserve"> </w:t>
+      </w:r>
+      <w:proofErr w:type="spellStart"/>
+      <w:r>
+        <w:rPr>
+          <w:rFonts w:ascii="Times New Roman" w:hAnsi="Times New Roman" w:cs="Times New Roman"/>
+        </w:rPr>
+        <w:t>accusamus</w:t>
+      </w:r>
+      <w:proofErr w:type="spellEnd"/>
+      <w:r>
+        <w:rPr>
+          <w:rFonts w:ascii="Times New Roman" w:hAnsi="Times New Roman" w:cs="Times New Roman"/>
+        </w:rPr>
+        <w:t>.</w:t>
       </w:r>
     </w:p>
     <w:p>
@@ -296,13 +718,191 @@
           <w:rFonts w:ascii="Times New Roman" w:hAnsi="Times New Roman" w:cs="Times New Roman"/>
           <w:lang w:val="en-US"/>
         </w:rPr>
-        <w:t xml:space="preserve">Id explicabo minima nam autem harum ad repellat iure! </w:t>
-      </w:r>
-      <w:r>
-        <w:rPr>
-          <w:rFonts w:ascii="Times New Roman" w:hAnsi="Times New Roman" w:cs="Times New Roman"/>
-        </w:rPr>
-        <w:t>Et sequi dicta qui dolorem asperiores vel esse laborum sed voluptas quod.</w:t>
+        <w:t xml:space="preserve">Id </w:t>
+      </w:r>
+      <w:proofErr w:type="spellStart"/>
+      <w:r>
+        <w:rPr>
+          <w:rFonts w:ascii="Times New Roman" w:hAnsi="Times New Roman" w:cs="Times New Roman"/>
+          <w:lang w:val="en-US"/>
+        </w:rPr>
+        <w:t>explicabo</w:t>
+      </w:r>
+      <w:proofErr w:type="spellEnd"/>
+      <w:r>
+        <w:rPr>
+          <w:rFonts w:ascii="Times New Roman" w:hAnsi="Times New Roman" w:cs="Times New Roman"/>
+          <w:lang w:val="en-US"/>
+        </w:rPr>
+        <w:t xml:space="preserve"> minima </w:t>
+      </w:r>
+      <w:proofErr w:type="spellStart"/>
+      <w:r>
+        <w:rPr>
+          <w:rFonts w:ascii="Times New Roman" w:hAnsi="Times New Roman" w:cs="Times New Roman"/>
+          <w:lang w:val="en-US"/>
+        </w:rPr>
+        <w:t>nam</w:t>
+      </w:r>
+      <w:proofErr w:type="spellEnd"/>
+      <w:r>
+        <w:rPr>
+          <w:rFonts w:ascii="Times New Roman" w:hAnsi="Times New Roman" w:cs="Times New Roman"/>
+          <w:lang w:val="en-US"/>
+        </w:rPr>
+        <w:t xml:space="preserve"> autem </w:t>
+      </w:r>
+      <w:proofErr w:type="spellStart"/>
+      <w:r>
+        <w:rPr>
+          <w:rFonts w:ascii="Times New Roman" w:hAnsi="Times New Roman" w:cs="Times New Roman"/>
+          <w:lang w:val="en-US"/>
+        </w:rPr>
+        <w:t>harum</w:t>
+      </w:r>
+      <w:proofErr w:type="spellEnd"/>
+      <w:r>
+        <w:rPr>
+          <w:rFonts w:ascii="Times New Roman" w:hAnsi="Times New Roman" w:cs="Times New Roman"/>
+          <w:lang w:val="en-US"/>
+        </w:rPr>
+        <w:t xml:space="preserve"> ad </w:t>
+      </w:r>
+      <w:proofErr w:type="spellStart"/>
+      <w:r>
+        <w:rPr>
+          <w:rFonts w:ascii="Times New Roman" w:hAnsi="Times New Roman" w:cs="Times New Roman"/>
+          <w:lang w:val="en-US"/>
+        </w:rPr>
+        <w:t>repellat</w:t>
+      </w:r>
+      <w:proofErr w:type="spellEnd"/>
+      <w:r>
+        <w:rPr>
+          <w:rFonts w:ascii="Times New Roman" w:hAnsi="Times New Roman" w:cs="Times New Roman"/>
+          <w:lang w:val="en-US"/>
+        </w:rPr>
+        <w:t xml:space="preserve"> </w:t>
+      </w:r>
+      <w:proofErr w:type="spellStart"/>
+      <w:r>
+        <w:rPr>
+          <w:rFonts w:ascii="Times New Roman" w:hAnsi="Times New Roman" w:cs="Times New Roman"/>
+          <w:lang w:val="en-US"/>
+        </w:rPr>
+        <w:t>iure</w:t>
+      </w:r>
+      <w:proofErr w:type="spellEnd"/>
+      <w:r>
+        <w:rPr>
+          <w:rFonts w:ascii="Times New Roman" w:hAnsi="Times New Roman" w:cs="Times New Roman"/>
+          <w:lang w:val="en-US"/>
+        </w:rPr>
+        <w:t xml:space="preserve">! </w:t>
+      </w:r>
+      <w:r>
+        <w:rPr>
+          <w:rFonts w:ascii="Times New Roman" w:hAnsi="Times New Roman" w:cs="Times New Roman"/>
+        </w:rPr>
+        <w:t xml:space="preserve">Et </w:t>
+      </w:r>
+      <w:proofErr w:type="spellStart"/>
+      <w:r>
+        <w:rPr>
+          <w:rFonts w:ascii="Times New Roman" w:hAnsi="Times New Roman" w:cs="Times New Roman"/>
+        </w:rPr>
+        <w:t>sequi</w:t>
+      </w:r>
+      <w:proofErr w:type="spellEnd"/>
+      <w:r>
+        <w:rPr>
+          <w:rFonts w:ascii="Times New Roman" w:hAnsi="Times New Roman" w:cs="Times New Roman"/>
+        </w:rPr>
+        <w:t xml:space="preserve"> dicta qui </w:t>
+      </w:r>
+      <w:proofErr w:type="spellStart"/>
+      <w:r>
+        <w:rPr>
+          <w:rFonts w:ascii="Times New Roman" w:hAnsi="Times New Roman" w:cs="Times New Roman"/>
+        </w:rPr>
+        <w:t>dolorem</w:t>
+      </w:r>
+      <w:proofErr w:type="spellEnd"/>
+      <w:r>
+        <w:rPr>
+          <w:rFonts w:ascii="Times New Roman" w:hAnsi="Times New Roman" w:cs="Times New Roman"/>
+        </w:rPr>
+        <w:t xml:space="preserve"> </w:t>
+      </w:r>
+      <w:proofErr w:type="spellStart"/>
+      <w:r>
+        <w:rPr>
+          <w:rFonts w:ascii="Times New Roman" w:hAnsi="Times New Roman" w:cs="Times New Roman"/>
+        </w:rPr>
+        <w:t>asperiores</w:t>
+      </w:r>
+      <w:proofErr w:type="spellEnd"/>
+      <w:r>
+        <w:rPr>
+          <w:rFonts w:ascii="Times New Roman" w:hAnsi="Times New Roman" w:cs="Times New Roman"/>
+        </w:rPr>
+        <w:t xml:space="preserve"> </w:t>
+      </w:r>
+      <w:proofErr w:type="spellStart"/>
+      <w:r>
+        <w:rPr>
+          <w:rFonts w:ascii="Times New Roman" w:hAnsi="Times New Roman" w:cs="Times New Roman"/>
+        </w:rPr>
+        <w:t>vel</w:t>
+      </w:r>
+      <w:proofErr w:type="spellEnd"/>
+      <w:r>
+        <w:rPr>
+          <w:rFonts w:ascii="Times New Roman" w:hAnsi="Times New Roman" w:cs="Times New Roman"/>
+        </w:rPr>
+        <w:t xml:space="preserve"> esse </w:t>
+      </w:r>
+      <w:proofErr w:type="spellStart"/>
+      <w:r>
+        <w:rPr>
+          <w:rFonts w:ascii="Times New Roman" w:hAnsi="Times New Roman" w:cs="Times New Roman"/>
+        </w:rPr>
+        <w:t>laborum</w:t>
+      </w:r>
+      <w:proofErr w:type="spellEnd"/>
+      <w:r>
+        <w:rPr>
+          <w:rFonts w:ascii="Times New Roman" w:hAnsi="Times New Roman" w:cs="Times New Roman"/>
+        </w:rPr>
+        <w:t xml:space="preserve"> </w:t>
+      </w:r>
+      <w:proofErr w:type="spellStart"/>
+      <w:r>
+        <w:rPr>
+          <w:rFonts w:ascii="Times New Roman" w:hAnsi="Times New Roman" w:cs="Times New Roman"/>
+        </w:rPr>
+        <w:t>sed</w:t>
+      </w:r>
+      <w:proofErr w:type="spellEnd"/>
+      <w:r>
+        <w:rPr>
+          <w:rFonts w:ascii="Times New Roman" w:hAnsi="Times New Roman" w:cs="Times New Roman"/>
+        </w:rPr>
+        <w:t xml:space="preserve"> </w:t>
+      </w:r>
+      <w:proofErr w:type="spellStart"/>
+      <w:r>
+        <w:rPr>
+          <w:rFonts w:ascii="Times New Roman" w:hAnsi="Times New Roman" w:cs="Times New Roman"/>
+        </w:rPr>
+        <w:t>voluptas</w:t>
+      </w:r>
+      <w:proofErr w:type="spellEnd"/>
+      <w:r>
+        <w:rPr>
+          <w:rFonts w:ascii="Times New Roman" w:hAnsi="Times New Roman" w:cs="Times New Roman"/>
+        </w:rPr>
+        <w:t xml:space="preserve"> quod.</w:t>
       </w:r>
     </w:p>
     <w:p>
@@ -315,7 +915,301 @@
         <w:rPr>
           <w:rFonts w:ascii="Times New Roman" w:hAnsi="Times New Roman" w:cs="Times New Roman"/>
         </w:rPr>
-        <w:t>Et blanditiis voluptatem hic recusandae explicabo in officiis quaerat quo iusto itaque in explicabo galisum. Qui quod inventore ut illum animi ad voluptatem soluta et harum earum qui reprehenderit provident hic facilis Quis qui provident sint.</w:t>
+        <w:t xml:space="preserve">Et </w:t>
+      </w:r>
+      <w:proofErr w:type="spellStart"/>
+      <w:r>
+        <w:rPr>
+          <w:rFonts w:ascii="Times New Roman" w:hAnsi="Times New Roman" w:cs="Times New Roman"/>
+        </w:rPr>
+        <w:t>blanditiis</w:t>
+      </w:r>
+      <w:proofErr w:type="spellEnd"/>
+      <w:r>
+        <w:rPr>
+          <w:rFonts w:ascii="Times New Roman" w:hAnsi="Times New Roman" w:cs="Times New Roman"/>
+        </w:rPr>
+        <w:t xml:space="preserve"> </w:t>
+      </w:r>
+      <w:proofErr w:type="spellStart"/>
+      <w:r>
+        <w:rPr>
+          <w:rFonts w:ascii="Times New Roman" w:hAnsi="Times New Roman" w:cs="Times New Roman"/>
+        </w:rPr>
+        <w:t>voluptatem</w:t>
+      </w:r>
+      <w:proofErr w:type="spellEnd"/>
+      <w:r>
+        <w:rPr>
+          <w:rFonts w:ascii="Times New Roman" w:hAnsi="Times New Roman" w:cs="Times New Roman"/>
+        </w:rPr>
+        <w:t xml:space="preserve"> hic </w:t>
+      </w:r>
+      <w:proofErr w:type="spellStart"/>
+      <w:r>
+        <w:rPr>
+          <w:rFonts w:ascii="Times New Roman" w:hAnsi="Times New Roman" w:cs="Times New Roman"/>
+        </w:rPr>
+        <w:t>recusandae</w:t>
+      </w:r>
+      <w:proofErr w:type="spellEnd"/>
+      <w:r>
+        <w:rPr>
+          <w:rFonts w:ascii="Times New Roman" w:hAnsi="Times New Roman" w:cs="Times New Roman"/>
+        </w:rPr>
+        <w:t xml:space="preserve"> </w:t>
+      </w:r>
+      <w:proofErr w:type="spellStart"/>
+      <w:r>
+        <w:rPr>
+          <w:rFonts w:ascii="Times New Roman" w:hAnsi="Times New Roman" w:cs="Times New Roman"/>
+        </w:rPr>
+        <w:t>explicabo</w:t>
+      </w:r>
+      <w:proofErr w:type="spellEnd"/>
+      <w:r>
+        <w:rPr>
+          <w:rFonts w:ascii="Times New Roman" w:hAnsi="Times New Roman" w:cs="Times New Roman"/>
+        </w:rPr>
+        <w:t xml:space="preserve"> in </w:t>
+      </w:r>
+      <w:proofErr w:type="spellStart"/>
+      <w:r>
+        <w:rPr>
+          <w:rFonts w:ascii="Times New Roman" w:hAnsi="Times New Roman" w:cs="Times New Roman"/>
+        </w:rPr>
+        <w:t>officiis</w:t>
+      </w:r>
+      <w:proofErr w:type="spellEnd"/>
+      <w:r>
+        <w:rPr>
+          <w:rFonts w:ascii="Times New Roman" w:hAnsi="Times New Roman" w:cs="Times New Roman"/>
+        </w:rPr>
+        <w:t xml:space="preserve"> </w:t>
+      </w:r>
+      <w:proofErr w:type="spellStart"/>
+      <w:r>
+        <w:rPr>
+          <w:rFonts w:ascii="Times New Roman" w:hAnsi="Times New Roman" w:cs="Times New Roman"/>
+        </w:rPr>
+        <w:t>quaerat</w:t>
+      </w:r>
+      <w:proofErr w:type="spellEnd"/>
+      <w:r>
+        <w:rPr>
+          <w:rFonts w:ascii="Times New Roman" w:hAnsi="Times New Roman" w:cs="Times New Roman"/>
+        </w:rPr>
+        <w:t xml:space="preserve"> quo </w:t>
+      </w:r>
+      <w:proofErr w:type="spellStart"/>
+      <w:r>
+        <w:rPr>
+          <w:rFonts w:ascii="Times New Roman" w:hAnsi="Times New Roman" w:cs="Times New Roman"/>
+        </w:rPr>
+        <w:t>iusto</w:t>
+      </w:r>
+      <w:proofErr w:type="spellEnd"/>
+      <w:r>
+        <w:rPr>
+          <w:rFonts w:ascii="Times New Roman" w:hAnsi="Times New Roman" w:cs="Times New Roman"/>
+        </w:rPr>
+        <w:t xml:space="preserve"> </w:t>
+      </w:r>
+      <w:proofErr w:type="spellStart"/>
+      <w:r>
+        <w:rPr>
+          <w:rFonts w:ascii="Times New Roman" w:hAnsi="Times New Roman" w:cs="Times New Roman"/>
+        </w:rPr>
+        <w:t>itaque</w:t>
+      </w:r>
+      <w:proofErr w:type="spellEnd"/>
+      <w:r>
+        <w:rPr>
+          <w:rFonts w:ascii="Times New Roman" w:hAnsi="Times New Roman" w:cs="Times New Roman"/>
+        </w:rPr>
+        <w:t xml:space="preserve"> in </w:t>
+      </w:r>
+      <w:proofErr w:type="spellStart"/>
+      <w:r>
+        <w:rPr>
+          <w:rFonts w:ascii="Times New Roman" w:hAnsi="Times New Roman" w:cs="Times New Roman"/>
+        </w:rPr>
+        <w:t>explicabo</w:t>
+      </w:r>
+      <w:proofErr w:type="spellEnd"/>
+      <w:r>
+        <w:rPr>
+          <w:rFonts w:ascii="Times New Roman" w:hAnsi="Times New Roman" w:cs="Times New Roman"/>
+        </w:rPr>
+        <w:t xml:space="preserve"> </w:t>
+      </w:r>
+      <w:proofErr w:type="spellStart"/>
+      <w:r>
+        <w:rPr>
+          <w:rFonts w:ascii="Times New Roman" w:hAnsi="Times New Roman" w:cs="Times New Roman"/>
+        </w:rPr>
+        <w:t>galisum</w:t>
+      </w:r>
+      <w:proofErr w:type="spellEnd"/>
+      <w:r>
+        <w:rPr>
+          <w:rFonts w:ascii="Times New Roman" w:hAnsi="Times New Roman" w:cs="Times New Roman"/>
+        </w:rPr>
+        <w:t xml:space="preserve">. Qui quod </w:t>
+      </w:r>
+      <w:proofErr w:type="spellStart"/>
+      <w:r>
+        <w:rPr>
+          <w:rFonts w:ascii="Times New Roman" w:hAnsi="Times New Roman" w:cs="Times New Roman"/>
+        </w:rPr>
+        <w:t>inventore</w:t>
+      </w:r>
+      <w:proofErr w:type="spellEnd"/>
+      <w:r>
+        <w:rPr>
+          <w:rFonts w:ascii="Times New Roman" w:hAnsi="Times New Roman" w:cs="Times New Roman"/>
+        </w:rPr>
+        <w:t xml:space="preserve"> ut </w:t>
+      </w:r>
+      <w:proofErr w:type="spellStart"/>
+      <w:r>
+        <w:rPr>
+          <w:rFonts w:ascii="Times New Roman" w:hAnsi="Times New Roman" w:cs="Times New Roman"/>
+        </w:rPr>
+        <w:t>illum</w:t>
+      </w:r>
+      <w:proofErr w:type="spellEnd"/>
+      <w:r>
+        <w:rPr>
+          <w:rFonts w:ascii="Times New Roman" w:hAnsi="Times New Roman" w:cs="Times New Roman"/>
+        </w:rPr>
+        <w:t xml:space="preserve"> </w:t>
+      </w:r>
+      <w:proofErr w:type="spellStart"/>
+      <w:r>
+        <w:rPr>
+          <w:rFonts w:ascii="Times New Roman" w:hAnsi="Times New Roman" w:cs="Times New Roman"/>
+        </w:rPr>
+        <w:t>animi</w:t>
+      </w:r>
+      <w:proofErr w:type="spellEnd"/>
+      <w:r>
+        <w:rPr>
+          <w:rFonts w:ascii="Times New Roman" w:hAnsi="Times New Roman" w:cs="Times New Roman"/>
+        </w:rPr>
+        <w:t xml:space="preserve"> ad </w:t>
+      </w:r>
+      <w:proofErr w:type="spellStart"/>
+      <w:r>
+        <w:rPr>
+          <w:rFonts w:ascii="Times New Roman" w:hAnsi="Times New Roman" w:cs="Times New Roman"/>
+        </w:rPr>
+        <w:t>voluptatem</w:t>
+      </w:r>
+      <w:proofErr w:type="spellEnd"/>
+      <w:r>
+        <w:rPr>
+          <w:rFonts w:ascii="Times New Roman" w:hAnsi="Times New Roman" w:cs="Times New Roman"/>
+        </w:rPr>
+        <w:t xml:space="preserve"> </w:t>
+      </w:r>
+      <w:proofErr w:type="spellStart"/>
+      <w:r>
+        <w:rPr>
+          <w:rFonts w:ascii="Times New Roman" w:hAnsi="Times New Roman" w:cs="Times New Roman"/>
+        </w:rPr>
+        <w:t>soluta</w:t>
+      </w:r>
+      <w:proofErr w:type="spellEnd"/>
+      <w:r>
+        <w:rPr>
+          <w:rFonts w:ascii="Times New Roman" w:hAnsi="Times New Roman" w:cs="Times New Roman"/>
+        </w:rPr>
+        <w:t xml:space="preserve"> et </w:t>
+      </w:r>
+      <w:proofErr w:type="spellStart"/>
+      <w:r>
+        <w:rPr>
+          <w:rFonts w:ascii="Times New Roman" w:hAnsi="Times New Roman" w:cs="Times New Roman"/>
+        </w:rPr>
+        <w:t>harum</w:t>
+      </w:r>
+      <w:proofErr w:type="spellEnd"/>
+      <w:r>
+        <w:rPr>
+          <w:rFonts w:ascii="Times New Roman" w:hAnsi="Times New Roman" w:cs="Times New Roman"/>
+        </w:rPr>
+        <w:t xml:space="preserve"> </w:t>
+      </w:r>
+      <w:proofErr w:type="spellStart"/>
+      <w:r>
+        <w:rPr>
+          <w:rFonts w:ascii="Times New Roman" w:hAnsi="Times New Roman" w:cs="Times New Roman"/>
+        </w:rPr>
+        <w:t>earum</w:t>
+      </w:r>
+      <w:proofErr w:type="spellEnd"/>
+      <w:r>
+        <w:rPr>
+          <w:rFonts w:ascii="Times New Roman" w:hAnsi="Times New Roman" w:cs="Times New Roman"/>
+        </w:rPr>
+        <w:t xml:space="preserve"> qui </w:t>
+      </w:r>
+      <w:proofErr w:type="spellStart"/>
+      <w:r>
+        <w:rPr>
+          <w:rFonts w:ascii="Times New Roman" w:hAnsi="Times New Roman" w:cs="Times New Roman"/>
+        </w:rPr>
+        <w:t>reprehenderit</w:t>
+      </w:r>
+      <w:proofErr w:type="spellEnd"/>
+      <w:r>
+        <w:rPr>
+          <w:rFonts w:ascii="Times New Roman" w:hAnsi="Times New Roman" w:cs="Times New Roman"/>
+        </w:rPr>
+        <w:t xml:space="preserve"> provident hic </w:t>
+      </w:r>
+      <w:proofErr w:type="spellStart"/>
+      <w:r>
+        <w:rPr>
+          <w:rFonts w:ascii="Times New Roman" w:hAnsi="Times New Roman" w:cs="Times New Roman"/>
+        </w:rPr>
+        <w:t>facilis</w:t>
+      </w:r>
+      <w:proofErr w:type="spellEnd"/>
+      <w:r>
+        <w:rPr>
+          <w:rFonts w:ascii="Times New Roman" w:hAnsi="Times New Roman" w:cs="Times New Roman"/>
+        </w:rPr>
+        <w:t xml:space="preserve"> </w:t>
+      </w:r>
+      <w:proofErr w:type="spellStart"/>
+      <w:r>
+        <w:rPr>
+          <w:rFonts w:ascii="Times New Roman" w:hAnsi="Times New Roman" w:cs="Times New Roman"/>
+        </w:rPr>
+        <w:t>Quis</w:t>
+      </w:r>
+      <w:proofErr w:type="spellEnd"/>
+      <w:r>
+        <w:rPr>
+          <w:rFonts w:ascii="Times New Roman" w:hAnsi="Times New Roman" w:cs="Times New Roman"/>
+        </w:rPr>
+        <w:t xml:space="preserve"> qui provident </w:t>
+      </w:r>
+      <w:proofErr w:type="spellStart"/>
+      <w:r>
+        <w:rPr>
+          <w:rFonts w:ascii="Times New Roman" w:hAnsi="Times New Roman" w:cs="Times New Roman"/>
+        </w:rPr>
+        <w:t>sint</w:t>
+      </w:r>
+      <w:proofErr w:type="spellEnd"/>
+      <w:r>
+        <w:rPr>
+          <w:rFonts w:ascii="Times New Roman" w:hAnsi="Times New Roman" w:cs="Times New Roman"/>
+        </w:rPr>
+        <w:t>.</w:t>
       </w:r>
     </w:p>
     <w:p>
@@ -324,11 +1218,537 @@
           <w:rFonts w:ascii="Times New Roman" w:hAnsi="Times New Roman" w:cs="Times New Roman"/>
         </w:rPr>
       </w:pPr>
-      <w:r>
-        <w:rPr>
-          <w:rFonts w:ascii="Times New Roman" w:hAnsi="Times New Roman" w:cs="Times New Roman"/>
-        </w:rPr>
-        <w:t>Sit repellendus molestias ad delectus autem et provident optio aut quasi nihil. Ut fugit magnam aut assumenda voluptas rem Quis galisum sed sint dolorem. Et deleniti consequatur est quas eaque et consectetur iste aut consequatur quasi et cupiditate odit. Et autem atque ut ducimus aliquid aut distinctio nesciunt est omnis laborum cum reprehenderit ullam.</w:t>
+      <w:proofErr w:type="spellStart"/>
+      <w:r>
+        <w:rPr>
+          <w:rFonts w:ascii="Times New Roman" w:hAnsi="Times New Roman" w:cs="Times New Roman"/>
+        </w:rPr>
+        <w:t>Sit</w:t>
+      </w:r>
+      <w:proofErr w:type="spellEnd"/>
+      <w:r>
+        <w:rPr>
+          <w:rFonts w:ascii="Times New Roman" w:hAnsi="Times New Roman" w:cs="Times New Roman"/>
+        </w:rPr>
+        <w:t xml:space="preserve"> </w:t>
+      </w:r>
+      <w:proofErr w:type="spellStart"/>
+      <w:r>
+        <w:rPr>
+          <w:rFonts w:ascii="Times New Roman" w:hAnsi="Times New Roman" w:cs="Times New Roman"/>
+        </w:rPr>
+        <w:t>repellendus</w:t>
+      </w:r>
+      <w:proofErr w:type="spellEnd"/>
+      <w:r>
+        <w:rPr>
+          <w:rFonts w:ascii="Times New Roman" w:hAnsi="Times New Roman" w:cs="Times New Roman"/>
+        </w:rPr>
+        <w:t xml:space="preserve"> </w:t>
+      </w:r>
+      <w:proofErr w:type="spellStart"/>
+      <w:r>
+        <w:rPr>
+          <w:rFonts w:ascii="Times New Roman" w:hAnsi="Times New Roman" w:cs="Times New Roman"/>
+        </w:rPr>
+        <w:t>molestias</w:t>
+      </w:r>
+      <w:proofErr w:type="spellEnd"/>
+      <w:r>
+        <w:rPr>
+          <w:rFonts w:ascii="Times New Roman" w:hAnsi="Times New Roman" w:cs="Times New Roman"/>
+        </w:rPr>
+        <w:t xml:space="preserve"> ad </w:t>
+      </w:r>
+      <w:proofErr w:type="spellStart"/>
+      <w:r>
+        <w:rPr>
+          <w:rFonts w:ascii="Times New Roman" w:hAnsi="Times New Roman" w:cs="Times New Roman"/>
+        </w:rPr>
+        <w:t>delectus</w:t>
+      </w:r>
+      <w:proofErr w:type="spellEnd"/>
+      <w:r>
+        <w:rPr>
+          <w:rFonts w:ascii="Times New Roman" w:hAnsi="Times New Roman" w:cs="Times New Roman"/>
+        </w:rPr>
+        <w:t xml:space="preserve"> </w:t>
+      </w:r>
+      <w:proofErr w:type="spellStart"/>
+      <w:r>
+        <w:rPr>
+          <w:rFonts w:ascii="Times New Roman" w:hAnsi="Times New Roman" w:cs="Times New Roman"/>
+        </w:rPr>
+        <w:t>autem</w:t>
+      </w:r>
+      <w:proofErr w:type="spellEnd"/>
+      <w:r>
+        <w:rPr>
+          <w:rFonts w:ascii="Times New Roman" w:hAnsi="Times New Roman" w:cs="Times New Roman"/>
+        </w:rPr>
+        <w:t xml:space="preserve"> et provident </w:t>
+      </w:r>
+      <w:proofErr w:type="spellStart"/>
+      <w:r>
+        <w:rPr>
+          <w:rFonts w:ascii="Times New Roman" w:hAnsi="Times New Roman" w:cs="Times New Roman"/>
+        </w:rPr>
+        <w:t>optio</w:t>
+      </w:r>
+      <w:proofErr w:type="spellEnd"/>
+      <w:r>
+        <w:rPr>
+          <w:rFonts w:ascii="Times New Roman" w:hAnsi="Times New Roman" w:cs="Times New Roman"/>
+        </w:rPr>
+        <w:t xml:space="preserve"> </w:t>
+      </w:r>
+      <w:proofErr w:type="spellStart"/>
+      <w:r>
+        <w:rPr>
+          <w:rFonts w:ascii="Times New Roman" w:hAnsi="Times New Roman" w:cs="Times New Roman"/>
+        </w:rPr>
+        <w:t>aut</w:t>
+      </w:r>
+      <w:proofErr w:type="spellEnd"/>
+      <w:r>
+        <w:rPr>
+          <w:rFonts w:ascii="Times New Roman" w:hAnsi="Times New Roman" w:cs="Times New Roman"/>
+        </w:rPr>
+        <w:t xml:space="preserve"> quasi nihil. Ut </w:t>
+      </w:r>
+      <w:proofErr w:type="spellStart"/>
+      <w:r>
+        <w:rPr>
+          <w:rFonts w:ascii="Times New Roman" w:hAnsi="Times New Roman" w:cs="Times New Roman"/>
+        </w:rPr>
+        <w:t>fugit</w:t>
+      </w:r>
+      <w:proofErr w:type="spellEnd"/>
+      <w:r>
+        <w:rPr>
+          <w:rFonts w:ascii="Times New Roman" w:hAnsi="Times New Roman" w:cs="Times New Roman"/>
+        </w:rPr>
+        <w:t xml:space="preserve"> </w:t>
+      </w:r>
+      <w:proofErr w:type="spellStart"/>
+      <w:r>
+        <w:rPr>
+          <w:rFonts w:ascii="Times New Roman" w:hAnsi="Times New Roman" w:cs="Times New Roman"/>
+        </w:rPr>
+        <w:t>magnam</w:t>
+      </w:r>
+      <w:proofErr w:type="spellEnd"/>
+      <w:r>
+        <w:rPr>
+          <w:rFonts w:ascii="Times New Roman" w:hAnsi="Times New Roman" w:cs="Times New Roman"/>
+        </w:rPr>
+        <w:t xml:space="preserve"> </w:t>
+      </w:r>
+      <w:proofErr w:type="spellStart"/>
+      <w:r>
+        <w:rPr>
+          <w:rFonts w:ascii="Times New Roman" w:hAnsi="Times New Roman" w:cs="Times New Roman"/>
+        </w:rPr>
+        <w:t>aut</w:t>
+      </w:r>
+      <w:proofErr w:type="spellEnd"/>
+      <w:r>
+        <w:rPr>
+          <w:rFonts w:ascii="Times New Roman" w:hAnsi="Times New Roman" w:cs="Times New Roman"/>
+        </w:rPr>
+        <w:t xml:space="preserve"> </w:t>
+      </w:r>
+      <w:proofErr w:type="spellStart"/>
+      <w:r>
+        <w:rPr>
+          <w:rFonts w:ascii="Times New Roman" w:hAnsi="Times New Roman" w:cs="Times New Roman"/>
+        </w:rPr>
+        <w:t>assumenda</w:t>
+      </w:r>
+      <w:proofErr w:type="spellEnd"/>
+      <w:r>
+        <w:rPr>
+          <w:rFonts w:ascii="Times New Roman" w:hAnsi="Times New Roman" w:cs="Times New Roman"/>
+        </w:rPr>
+        <w:t xml:space="preserve"> </w:t>
+      </w:r>
+      <w:proofErr w:type="spellStart"/>
+      <w:r>
+        <w:rPr>
+          <w:rFonts w:ascii="Times New Roman" w:hAnsi="Times New Roman" w:cs="Times New Roman"/>
+        </w:rPr>
+        <w:t>voluptas</w:t>
+      </w:r>
+      <w:proofErr w:type="spellEnd"/>
+      <w:r>
+        <w:rPr>
+          <w:rFonts w:ascii="Times New Roman" w:hAnsi="Times New Roman" w:cs="Times New Roman"/>
+        </w:rPr>
+        <w:t xml:space="preserve"> rem </w:t>
+      </w:r>
+      <w:proofErr w:type="spellStart"/>
+      <w:r>
+        <w:rPr>
+          <w:rFonts w:ascii="Times New Roman" w:hAnsi="Times New Roman" w:cs="Times New Roman"/>
+        </w:rPr>
+        <w:t>Quis</w:t>
+      </w:r>
+      <w:proofErr w:type="spellEnd"/>
+      <w:r>
+        <w:rPr>
+          <w:rFonts w:ascii="Times New Roman" w:hAnsi="Times New Roman" w:cs="Times New Roman"/>
+        </w:rPr>
+        <w:t xml:space="preserve"> </w:t>
+      </w:r>
+      <w:proofErr w:type="spellStart"/>
+      <w:r>
+        <w:rPr>
+          <w:rFonts w:ascii="Times New Roman" w:hAnsi="Times New Roman" w:cs="Times New Roman"/>
+        </w:rPr>
+        <w:t>galisum</w:t>
+      </w:r>
+      <w:proofErr w:type="spellEnd"/>
+      <w:r>
+        <w:rPr>
+          <w:rFonts w:ascii="Times New Roman" w:hAnsi="Times New Roman" w:cs="Times New Roman"/>
+        </w:rPr>
+        <w:t xml:space="preserve"> </w:t>
+      </w:r>
+      <w:proofErr w:type="spellStart"/>
+      <w:r>
+        <w:rPr>
+          <w:rFonts w:ascii="Times New Roman" w:hAnsi="Times New Roman" w:cs="Times New Roman"/>
+        </w:rPr>
+        <w:t>sed</w:t>
+      </w:r>
+      <w:proofErr w:type="spellEnd"/>
+      <w:r>
+        <w:rPr>
+          <w:rFonts w:ascii="Times New Roman" w:hAnsi="Times New Roman" w:cs="Times New Roman"/>
+        </w:rPr>
+        <w:t xml:space="preserve"> </w:t>
+      </w:r>
+      <w:proofErr w:type="spellStart"/>
+      <w:r>
+        <w:rPr>
+          <w:rFonts w:ascii="Times New Roman" w:hAnsi="Times New Roman" w:cs="Times New Roman"/>
+        </w:rPr>
+        <w:t>sint</w:t>
+      </w:r>
+      <w:proofErr w:type="spellEnd"/>
+      <w:r>
+        <w:rPr>
+          <w:rFonts w:ascii="Times New Roman" w:hAnsi="Times New Roman" w:cs="Times New Roman"/>
+        </w:rPr>
+        <w:t xml:space="preserve"> </w:t>
+      </w:r>
+      <w:proofErr w:type="spellStart"/>
+      <w:r>
+        <w:rPr>
+          <w:rFonts w:ascii="Times New Roman" w:hAnsi="Times New Roman" w:cs="Times New Roman"/>
+        </w:rPr>
+        <w:t>dolorem</w:t>
+      </w:r>
+      <w:proofErr w:type="spellEnd"/>
+      <w:r>
+        <w:rPr>
+          <w:rFonts w:ascii="Times New Roman" w:hAnsi="Times New Roman" w:cs="Times New Roman"/>
+        </w:rPr>
+        <w:t xml:space="preserve">. Et </w:t>
+      </w:r>
+      <w:proofErr w:type="spellStart"/>
+      <w:r>
+        <w:rPr>
+          <w:rFonts w:ascii="Times New Roman" w:hAnsi="Times New Roman" w:cs="Times New Roman"/>
+        </w:rPr>
+        <w:t>deleniti</w:t>
+      </w:r>
+      <w:proofErr w:type="spellEnd"/>
+      <w:r>
+        <w:rPr>
+          <w:rFonts w:ascii="Times New Roman" w:hAnsi="Times New Roman" w:cs="Times New Roman"/>
+        </w:rPr>
+        <w:t xml:space="preserve"> </w:t>
+      </w:r>
+      <w:proofErr w:type="spellStart"/>
+      <w:r>
+        <w:rPr>
+          <w:rFonts w:ascii="Times New Roman" w:hAnsi="Times New Roman" w:cs="Times New Roman"/>
+        </w:rPr>
+        <w:t>consequatur</w:t>
+      </w:r>
+      <w:proofErr w:type="spellEnd"/>
+      <w:r>
+        <w:rPr>
+          <w:rFonts w:ascii="Times New Roman" w:hAnsi="Times New Roman" w:cs="Times New Roman"/>
+        </w:rPr>
+        <w:t xml:space="preserve"> est </w:t>
+      </w:r>
+      <w:proofErr w:type="spellStart"/>
+      <w:r>
+        <w:rPr>
+          <w:rFonts w:ascii="Times New Roman" w:hAnsi="Times New Roman" w:cs="Times New Roman"/>
+        </w:rPr>
+        <w:t>quas</w:t>
+      </w:r>
+      <w:proofErr w:type="spellEnd"/>
+      <w:r>
+        <w:rPr>
+          <w:rFonts w:ascii="Times New Roman" w:hAnsi="Times New Roman" w:cs="Times New Roman"/>
+        </w:rPr>
+        <w:t xml:space="preserve"> </w:t>
+      </w:r>
+      <w:proofErr w:type="spellStart"/>
+      <w:r>
+        <w:rPr>
+          <w:rFonts w:ascii="Times New Roman" w:hAnsi="Times New Roman" w:cs="Times New Roman"/>
+        </w:rPr>
+        <w:t>eaque</w:t>
+      </w:r>
+      <w:proofErr w:type="spellEnd"/>
+      <w:r>
+        <w:rPr>
+          <w:rFonts w:ascii="Times New Roman" w:hAnsi="Times New Roman" w:cs="Times New Roman"/>
+        </w:rPr>
+        <w:t xml:space="preserve"> et </w:t>
+      </w:r>
+      <w:proofErr w:type="spellStart"/>
+      <w:r>
+        <w:rPr>
+          <w:rFonts w:ascii="Times New Roman" w:hAnsi="Times New Roman" w:cs="Times New Roman"/>
+        </w:rPr>
+        <w:t>consectetur</w:t>
+      </w:r>
+      <w:proofErr w:type="spellEnd"/>
+      <w:r>
+        <w:rPr>
+          <w:rFonts w:ascii="Times New Roman" w:hAnsi="Times New Roman" w:cs="Times New Roman"/>
+        </w:rPr>
+        <w:t xml:space="preserve"> </w:t>
+      </w:r>
+      <w:proofErr w:type="spellStart"/>
+      <w:r>
+        <w:rPr>
+          <w:rFonts w:ascii="Times New Roman" w:hAnsi="Times New Roman" w:cs="Times New Roman"/>
+        </w:rPr>
+        <w:t>iste</w:t>
+      </w:r>
+      <w:proofErr w:type="spellEnd"/>
+      <w:r>
+        <w:rPr>
+          <w:rFonts w:ascii="Times New Roman" w:hAnsi="Times New Roman" w:cs="Times New Roman"/>
+        </w:rPr>
+        <w:t xml:space="preserve"> </w:t>
+      </w:r>
+      <w:proofErr w:type="spellStart"/>
+      <w:r>
+        <w:rPr>
+          <w:rFonts w:ascii="Times New Roman" w:hAnsi="Times New Roman" w:cs="Times New Roman"/>
+        </w:rPr>
+        <w:t>aut</w:t>
+      </w:r>
+      <w:proofErr w:type="spellEnd"/>
+      <w:r>
+        <w:rPr>
+          <w:rFonts w:ascii="Times New Roman" w:hAnsi="Times New Roman" w:cs="Times New Roman"/>
+        </w:rPr>
+        <w:t xml:space="preserve"> </w:t>
+      </w:r>
+      <w:proofErr w:type="spellStart"/>
+      <w:r>
+        <w:rPr>
+          <w:rFonts w:ascii="Times New Roman" w:hAnsi="Times New Roman" w:cs="Times New Roman"/>
+        </w:rPr>
+        <w:t>consequatur</w:t>
+      </w:r>
+      <w:proofErr w:type="spellEnd"/>
+      <w:r>
+        <w:rPr>
+          <w:rFonts w:ascii="Times New Roman" w:hAnsi="Times New Roman" w:cs="Times New Roman"/>
+        </w:rPr>
+        <w:t xml:space="preserve"> quasi et </w:t>
+      </w:r>
+      <w:proofErr w:type="spellStart"/>
+      <w:r>
+        <w:rPr>
+          <w:rFonts w:ascii="Times New Roman" w:hAnsi="Times New Roman" w:cs="Times New Roman"/>
+        </w:rPr>
+        <w:t>cupiditate</w:t>
+      </w:r>
+      <w:proofErr w:type="spellEnd"/>
+      <w:r>
+        <w:rPr>
+          <w:rFonts w:ascii="Times New Roman" w:hAnsi="Times New Roman" w:cs="Times New Roman"/>
+        </w:rPr>
+        <w:t xml:space="preserve"> </w:t>
+      </w:r>
+      <w:proofErr w:type="spellStart"/>
+      <w:r>
+        <w:rPr>
+          <w:rFonts w:ascii="Times New Roman" w:hAnsi="Times New Roman" w:cs="Times New Roman"/>
+        </w:rPr>
+        <w:t>odit</w:t>
+      </w:r>
+      <w:proofErr w:type="spellEnd"/>
+      <w:r>
+        <w:rPr>
+          <w:rFonts w:ascii="Times New Roman" w:hAnsi="Times New Roman" w:cs="Times New Roman"/>
+        </w:rPr>
+        <w:t xml:space="preserve">. Et </w:t>
+      </w:r>
+      <w:proofErr w:type="spellStart"/>
+      <w:r>
+        <w:rPr>
+          <w:rFonts w:ascii="Times New Roman" w:hAnsi="Times New Roman" w:cs="Times New Roman"/>
+        </w:rPr>
+        <w:t>autem</w:t>
+      </w:r>
+      <w:proofErr w:type="spellEnd"/>
+      <w:r>
+        <w:rPr>
+          <w:rFonts w:ascii="Times New Roman" w:hAnsi="Times New Roman" w:cs="Times New Roman"/>
+        </w:rPr>
+        <w:t xml:space="preserve"> </w:t>
+      </w:r>
+      <w:proofErr w:type="spellStart"/>
+      <w:r>
+        <w:rPr>
+          <w:rFonts w:ascii="Times New Roman" w:hAnsi="Times New Roman" w:cs="Times New Roman"/>
+        </w:rPr>
+        <w:t>atque</w:t>
+      </w:r>
+      <w:proofErr w:type="spellEnd"/>
+      <w:r>
+        <w:rPr>
+          <w:rFonts w:ascii="Times New Roman" w:hAnsi="Times New Roman" w:cs="Times New Roman"/>
+        </w:rPr>
+        <w:t xml:space="preserve"> ut </w:t>
+      </w:r>
+      <w:proofErr w:type="spellStart"/>
+      <w:r>
+        <w:rPr>
+          <w:rFonts w:ascii="Times New Roman" w:hAnsi="Times New Roman" w:cs="Times New Roman"/>
+        </w:rPr>
+        <w:t>ducimus</w:t>
+      </w:r>
+      <w:proofErr w:type="spellEnd"/>
+      <w:r>
+        <w:rPr>
+          <w:rFonts w:ascii="Times New Roman" w:hAnsi="Times New Roman" w:cs="Times New Roman"/>
+        </w:rPr>
+        <w:t xml:space="preserve"> </w:t>
+      </w:r>
+      <w:proofErr w:type="spellStart"/>
+      <w:r>
+        <w:rPr>
+          <w:rFonts w:ascii="Times New Roman" w:hAnsi="Times New Roman" w:cs="Times New Roman"/>
+        </w:rPr>
+        <w:t>aliquid</w:t>
+      </w:r>
+      <w:proofErr w:type="spellEnd"/>
+      <w:r>
+        <w:rPr>
+          <w:rFonts w:ascii="Times New Roman" w:hAnsi="Times New Roman" w:cs="Times New Roman"/>
+        </w:rPr>
+        <w:t xml:space="preserve"> </w:t>
+      </w:r>
+      <w:proofErr w:type="spellStart"/>
+      <w:r>
+        <w:rPr>
+          <w:rFonts w:ascii="Times New Roman" w:hAnsi="Times New Roman" w:cs="Times New Roman"/>
+        </w:rPr>
+        <w:t>aut</w:t>
+      </w:r>
+      <w:proofErr w:type="spellEnd"/>
+      <w:r>
+        <w:rPr>
+          <w:rFonts w:ascii="Times New Roman" w:hAnsi="Times New Roman" w:cs="Times New Roman"/>
+        </w:rPr>
+        <w:t xml:space="preserve"> </w:t>
+      </w:r>
+      <w:proofErr w:type="spellStart"/>
+      <w:r>
+        <w:rPr>
+          <w:rFonts w:ascii="Times New Roman" w:hAnsi="Times New Roman" w:cs="Times New Roman"/>
+        </w:rPr>
+        <w:t>distinctio</w:t>
+      </w:r>
+      <w:proofErr w:type="spellEnd"/>
+      <w:r>
+        <w:rPr>
+          <w:rFonts w:ascii="Times New Roman" w:hAnsi="Times New Roman" w:cs="Times New Roman"/>
+        </w:rPr>
+        <w:t xml:space="preserve"> </w:t>
+      </w:r>
+      <w:proofErr w:type="spellStart"/>
+      <w:r>
+        <w:rPr>
+          <w:rFonts w:ascii="Times New Roman" w:hAnsi="Times New Roman" w:cs="Times New Roman"/>
+        </w:rPr>
+        <w:t>nesciunt</w:t>
+      </w:r>
+      <w:proofErr w:type="spellEnd"/>
+      <w:r>
+        <w:rPr>
+          <w:rFonts w:ascii="Times New Roman" w:hAnsi="Times New Roman" w:cs="Times New Roman"/>
+        </w:rPr>
+        <w:t xml:space="preserve"> est </w:t>
+      </w:r>
+      <w:proofErr w:type="spellStart"/>
+      <w:r>
+        <w:rPr>
+          <w:rFonts w:ascii="Times New Roman" w:hAnsi="Times New Roman" w:cs="Times New Roman"/>
+        </w:rPr>
+        <w:t>omnis</w:t>
+      </w:r>
+      <w:proofErr w:type="spellEnd"/>
+      <w:r>
+        <w:rPr>
+          <w:rFonts w:ascii="Times New Roman" w:hAnsi="Times New Roman" w:cs="Times New Roman"/>
+        </w:rPr>
+        <w:t xml:space="preserve"> </w:t>
+      </w:r>
+      <w:proofErr w:type="spellStart"/>
+      <w:r>
+        <w:rPr>
+          <w:rFonts w:ascii="Times New Roman" w:hAnsi="Times New Roman" w:cs="Times New Roman"/>
+        </w:rPr>
+        <w:t>laborum</w:t>
+      </w:r>
+      <w:proofErr w:type="spellEnd"/>
+      <w:r>
+        <w:rPr>
+          <w:rFonts w:ascii="Times New Roman" w:hAnsi="Times New Roman" w:cs="Times New Roman"/>
+        </w:rPr>
+        <w:t xml:space="preserve"> cum </w:t>
+      </w:r>
+      <w:proofErr w:type="spellStart"/>
+      <w:r>
+        <w:rPr>
+          <w:rFonts w:ascii="Times New Roman" w:hAnsi="Times New Roman" w:cs="Times New Roman"/>
+        </w:rPr>
+        <w:t>reprehenderit</w:t>
+      </w:r>
+      <w:proofErr w:type="spellEnd"/>
+      <w:r>
+        <w:rPr>
+          <w:rFonts w:ascii="Times New Roman" w:hAnsi="Times New Roman" w:cs="Times New Roman"/>
+        </w:rPr>
+        <w:t xml:space="preserve"> </w:t>
+      </w:r>
+      <w:proofErr w:type="spellStart"/>
+      <w:r>
+        <w:rPr>
+          <w:rFonts w:ascii="Times New Roman" w:hAnsi="Times New Roman" w:cs="Times New Roman"/>
+        </w:rPr>
+        <w:t>ullam</w:t>
+      </w:r>
+      <w:proofErr w:type="spellEnd"/>
+      <w:r>
+        <w:rPr>
+          <w:rFonts w:ascii="Times New Roman" w:hAnsi="Times New Roman" w:cs="Times New Roman"/>
+        </w:rPr>
+        <w:t>.</w:t>
       </w:r>
     </w:p>
     <w:p>
@@ -389,7 +1809,557 @@
           <w:b/>
           <w:bCs/>
         </w:rPr>
-        <w:t>Et illo dolorem et voluptas culpa in atque itaque vel voluptates fugiat vel similique pariatur ut nihil nisi qui praesentium quas! Aut quasi consequatur qui natus maiores id dolores ducimus cum veritatis ipsam eum quae officiis. Qui culpa cumque est vero facere ex dolores accusamus.</w:t>
+        <w:t xml:space="preserve">Et </w:t>
+      </w:r>
+      <w:proofErr w:type="spellStart"/>
+      <w:r>
+        <w:rPr>
+          <w:rFonts w:ascii="Times New Roman" w:hAnsi="Times New Roman" w:cs="Times New Roman"/>
+          <w:b/>
+          <w:bCs/>
+        </w:rPr>
+        <w:t>illo</w:t>
+      </w:r>
+      <w:proofErr w:type="spellEnd"/>
+      <w:r>
+        <w:rPr>
+          <w:rFonts w:ascii="Times New Roman" w:hAnsi="Times New Roman" w:cs="Times New Roman"/>
+          <w:b/>
+          <w:bCs/>
+        </w:rPr>
+        <w:t xml:space="preserve"> </w:t>
+      </w:r>
+      <w:proofErr w:type="spellStart"/>
+      <w:r>
+        <w:rPr>
+          <w:rFonts w:ascii="Times New Roman" w:hAnsi="Times New Roman" w:cs="Times New Roman"/>
+          <w:b/>
+          <w:bCs/>
+        </w:rPr>
+        <w:t>dolorem</w:t>
+      </w:r>
+      <w:proofErr w:type="spellEnd"/>
+      <w:r>
+        <w:rPr>
+          <w:rFonts w:ascii="Times New Roman" w:hAnsi="Times New Roman" w:cs="Times New Roman"/>
+          <w:b/>
+          <w:bCs/>
+        </w:rPr>
+        <w:t xml:space="preserve"> et </w:t>
+      </w:r>
+      <w:proofErr w:type="spellStart"/>
+      <w:r>
+        <w:rPr>
+          <w:rFonts w:ascii="Times New Roman" w:hAnsi="Times New Roman" w:cs="Times New Roman"/>
+          <w:b/>
+          <w:bCs/>
+        </w:rPr>
+        <w:t>voluptas</w:t>
+      </w:r>
+      <w:proofErr w:type="spellEnd"/>
+      <w:r>
+        <w:rPr>
+          <w:rFonts w:ascii="Times New Roman" w:hAnsi="Times New Roman" w:cs="Times New Roman"/>
+          <w:b/>
+          <w:bCs/>
+        </w:rPr>
+        <w:t xml:space="preserve"> culpa in </w:t>
+      </w:r>
+      <w:proofErr w:type="spellStart"/>
+      <w:r>
+        <w:rPr>
+          <w:rFonts w:ascii="Times New Roman" w:hAnsi="Times New Roman" w:cs="Times New Roman"/>
+          <w:b/>
+          <w:bCs/>
+        </w:rPr>
+        <w:t>atque</w:t>
+      </w:r>
+      <w:proofErr w:type="spellEnd"/>
+      <w:r>
+        <w:rPr>
+          <w:rFonts w:ascii="Times New Roman" w:hAnsi="Times New Roman" w:cs="Times New Roman"/>
+          <w:b/>
+          <w:bCs/>
+        </w:rPr>
+        <w:t xml:space="preserve"> </w:t>
+      </w:r>
+      <w:proofErr w:type="spellStart"/>
+      <w:r>
+        <w:rPr>
+          <w:rFonts w:ascii="Times New Roman" w:hAnsi="Times New Roman" w:cs="Times New Roman"/>
+          <w:b/>
+          <w:bCs/>
+        </w:rPr>
+        <w:t>itaque</w:t>
+      </w:r>
+      <w:proofErr w:type="spellEnd"/>
+      <w:r>
+        <w:rPr>
+          <w:rFonts w:ascii="Times New Roman" w:hAnsi="Times New Roman" w:cs="Times New Roman"/>
+          <w:b/>
+          <w:bCs/>
+        </w:rPr>
+        <w:t xml:space="preserve"> </w:t>
+      </w:r>
+      <w:proofErr w:type="spellStart"/>
+      <w:r>
+        <w:rPr>
+          <w:rFonts w:ascii="Times New Roman" w:hAnsi="Times New Roman" w:cs="Times New Roman"/>
+          <w:b/>
+          <w:bCs/>
+        </w:rPr>
+        <w:t>vel</w:t>
+      </w:r>
+      <w:proofErr w:type="spellEnd"/>
+      <w:r>
+        <w:rPr>
+          <w:rFonts w:ascii="Times New Roman" w:hAnsi="Times New Roman" w:cs="Times New Roman"/>
+          <w:b/>
+          <w:bCs/>
+        </w:rPr>
+        <w:t xml:space="preserve"> </w:t>
+      </w:r>
+      <w:proofErr w:type="spellStart"/>
+      <w:r>
+        <w:rPr>
+          <w:rFonts w:ascii="Times New Roman" w:hAnsi="Times New Roman" w:cs="Times New Roman"/>
+          <w:b/>
+          <w:bCs/>
+        </w:rPr>
+        <w:t>voluptates</w:t>
+      </w:r>
+      <w:proofErr w:type="spellEnd"/>
+      <w:r>
+        <w:rPr>
+          <w:rFonts w:ascii="Times New Roman" w:hAnsi="Times New Roman" w:cs="Times New Roman"/>
+          <w:b/>
+          <w:bCs/>
+        </w:rPr>
+        <w:t xml:space="preserve"> </w:t>
+      </w:r>
+      <w:proofErr w:type="spellStart"/>
+      <w:r>
+        <w:rPr>
+          <w:rFonts w:ascii="Times New Roman" w:hAnsi="Times New Roman" w:cs="Times New Roman"/>
+          <w:b/>
+          <w:bCs/>
+        </w:rPr>
+        <w:t>fugiat</w:t>
+      </w:r>
+      <w:proofErr w:type="spellEnd"/>
+      <w:r>
+        <w:rPr>
+          <w:rFonts w:ascii="Times New Roman" w:hAnsi="Times New Roman" w:cs="Times New Roman"/>
+          <w:b/>
+          <w:bCs/>
+        </w:rPr>
+        <w:t xml:space="preserve"> </w:t>
+      </w:r>
+      <w:proofErr w:type="spellStart"/>
+      <w:r>
+        <w:rPr>
+          <w:rFonts w:ascii="Times New Roman" w:hAnsi="Times New Roman" w:cs="Times New Roman"/>
+          <w:b/>
+          <w:bCs/>
+        </w:rPr>
+        <w:t>vel</w:t>
+      </w:r>
+      <w:proofErr w:type="spellEnd"/>
+      <w:r>
+        <w:rPr>
+          <w:rFonts w:ascii="Times New Roman" w:hAnsi="Times New Roman" w:cs="Times New Roman"/>
+          <w:b/>
+          <w:bCs/>
+        </w:rPr>
+        <w:t xml:space="preserve"> </w:t>
+      </w:r>
+      <w:proofErr w:type="spellStart"/>
+      <w:r>
+        <w:rPr>
+          <w:rFonts w:ascii="Times New Roman" w:hAnsi="Times New Roman" w:cs="Times New Roman"/>
+          <w:b/>
+          <w:bCs/>
+        </w:rPr>
+        <w:t>similique</w:t>
+      </w:r>
+      <w:proofErr w:type="spellEnd"/>
+      <w:r>
+        <w:rPr>
+          <w:rFonts w:ascii="Times New Roman" w:hAnsi="Times New Roman" w:cs="Times New Roman"/>
+          <w:b/>
+          <w:bCs/>
+        </w:rPr>
+        <w:t xml:space="preserve"> </w:t>
+      </w:r>
+      <w:proofErr w:type="spellStart"/>
+      <w:r>
+        <w:rPr>
+          <w:rFonts w:ascii="Times New Roman" w:hAnsi="Times New Roman" w:cs="Times New Roman"/>
+          <w:b/>
+          <w:bCs/>
+        </w:rPr>
+        <w:t>pariatur</w:t>
+      </w:r>
+      <w:proofErr w:type="spellEnd"/>
+      <w:r>
+        <w:rPr>
+          <w:rFonts w:ascii="Times New Roman" w:hAnsi="Times New Roman" w:cs="Times New Roman"/>
+          <w:b/>
+          <w:bCs/>
+        </w:rPr>
+        <w:t xml:space="preserve"> ut nihil </w:t>
+      </w:r>
+      <w:proofErr w:type="spellStart"/>
+      <w:r>
+        <w:rPr>
+          <w:rFonts w:ascii="Times New Roman" w:hAnsi="Times New Roman" w:cs="Times New Roman"/>
+          <w:b/>
+          <w:bCs/>
+        </w:rPr>
+        <w:t>nisi</w:t>
+      </w:r>
+      <w:proofErr w:type="spellEnd"/>
+      <w:r>
+        <w:rPr>
+          <w:rFonts w:ascii="Times New Roman" w:hAnsi="Times New Roman" w:cs="Times New Roman"/>
+          <w:b/>
+          <w:bCs/>
+        </w:rPr>
+        <w:t xml:space="preserve"> qui </w:t>
+      </w:r>
+      <w:proofErr w:type="spellStart"/>
+      <w:r>
+        <w:rPr>
+          <w:rFonts w:ascii="Times New Roman" w:hAnsi="Times New Roman" w:cs="Times New Roman"/>
+          <w:b/>
+          <w:bCs/>
+        </w:rPr>
+        <w:t>praesentium</w:t>
+      </w:r>
+      <w:proofErr w:type="spellEnd"/>
+      <w:r>
+        <w:rPr>
+          <w:rFonts w:ascii="Times New Roman" w:hAnsi="Times New Roman" w:cs="Times New Roman"/>
+          <w:b/>
+          <w:bCs/>
+        </w:rPr>
+        <w:t xml:space="preserve"> </w:t>
+      </w:r>
+      <w:proofErr w:type="spellStart"/>
+      <w:proofErr w:type="gramStart"/>
+      <w:r>
+        <w:rPr>
+          <w:rFonts w:ascii="Times New Roman" w:hAnsi="Times New Roman" w:cs="Times New Roman"/>
+          <w:b/>
+          <w:bCs/>
+        </w:rPr>
+        <w:t>quas</w:t>
+      </w:r>
+      <w:proofErr w:type="spellEnd"/>
+      <w:r>
+        <w:rPr>
+          <w:rFonts w:ascii="Times New Roman" w:hAnsi="Times New Roman" w:cs="Times New Roman"/>
+          <w:b/>
+          <w:bCs/>
+        </w:rPr>
+        <w:t>!</w:t>
+      </w:r>
+      <w:proofErr w:type="gramEnd"/>
+      <w:r>
+        <w:rPr>
+          <w:rFonts w:ascii="Times New Roman" w:hAnsi="Times New Roman" w:cs="Times New Roman"/>
+          <w:b/>
+          <w:bCs/>
+        </w:rPr>
+        <w:t xml:space="preserve"> </w:t>
+      </w:r>
+      <w:proofErr w:type="spellStart"/>
+      <w:r>
+        <w:rPr>
+          <w:rFonts w:ascii="Times New Roman" w:hAnsi="Times New Roman" w:cs="Times New Roman"/>
+          <w:b/>
+          <w:bCs/>
+        </w:rPr>
+        <w:t>Aut</w:t>
+      </w:r>
+      <w:proofErr w:type="spellEnd"/>
+      <w:r>
+        <w:rPr>
+          <w:rFonts w:ascii="Times New Roman" w:hAnsi="Times New Roman" w:cs="Times New Roman"/>
+          <w:b/>
+          <w:bCs/>
+        </w:rPr>
+        <w:t xml:space="preserve"> quasi </w:t>
+      </w:r>
+      <w:proofErr w:type="spellStart"/>
+      <w:r>
+        <w:rPr>
+          <w:rFonts w:ascii="Times New Roman" w:hAnsi="Times New Roman" w:cs="Times New Roman"/>
+          <w:b/>
+          <w:bCs/>
+        </w:rPr>
+        <w:t>consequatur</w:t>
+      </w:r>
+      <w:proofErr w:type="spellEnd"/>
+      <w:r>
+        <w:rPr>
+          <w:rFonts w:ascii="Times New Roman" w:hAnsi="Times New Roman" w:cs="Times New Roman"/>
+          <w:b/>
+          <w:bCs/>
+        </w:rPr>
+        <w:t xml:space="preserve"> qui </w:t>
+      </w:r>
+      <w:proofErr w:type="spellStart"/>
+      <w:r>
+        <w:rPr>
+          <w:rFonts w:ascii="Times New Roman" w:hAnsi="Times New Roman" w:cs="Times New Roman"/>
+          <w:b/>
+          <w:bCs/>
+        </w:rPr>
+        <w:t>natus</w:t>
+      </w:r>
+      <w:proofErr w:type="spellEnd"/>
+      <w:r>
+        <w:rPr>
+          <w:rFonts w:ascii="Times New Roman" w:hAnsi="Times New Roman" w:cs="Times New Roman"/>
+          <w:b/>
+          <w:bCs/>
+        </w:rPr>
+        <w:t xml:space="preserve"> </w:t>
+      </w:r>
+      <w:proofErr w:type="spellStart"/>
+      <w:r>
+        <w:rPr>
+          <w:rFonts w:ascii="Times New Roman" w:hAnsi="Times New Roman" w:cs="Times New Roman"/>
+          <w:b/>
+          <w:bCs/>
+        </w:rPr>
+        <w:t>maiores</w:t>
+      </w:r>
+      <w:proofErr w:type="spellEnd"/>
+      <w:r>
+        <w:rPr>
+          <w:rFonts w:ascii="Times New Roman" w:hAnsi="Times New Roman" w:cs="Times New Roman"/>
+          <w:b/>
+          <w:bCs/>
+        </w:rPr>
+        <w:t xml:space="preserve"> id </w:t>
+      </w:r>
+      <w:proofErr w:type="spellStart"/>
+      <w:r>
+        <w:rPr>
+          <w:rFonts w:ascii="Times New Roman" w:hAnsi="Times New Roman" w:cs="Times New Roman"/>
+          <w:b/>
+          <w:bCs/>
+        </w:rPr>
+        <w:t>dolores</w:t>
+      </w:r>
+      <w:proofErr w:type="spellEnd"/>
+      <w:r>
+        <w:rPr>
+          <w:rFonts w:ascii="Times New Roman" w:hAnsi="Times New Roman" w:cs="Times New Roman"/>
+          <w:b/>
+          <w:bCs/>
+        </w:rPr>
+        <w:t xml:space="preserve"> </w:t>
+      </w:r>
+      <w:proofErr w:type="spellStart"/>
+      <w:r>
+        <w:rPr>
+          <w:rFonts w:ascii="Times New Roman" w:hAnsi="Times New Roman" w:cs="Times New Roman"/>
+          <w:b/>
+          <w:bCs/>
+        </w:rPr>
+        <w:t>ducimus</w:t>
+      </w:r>
+      <w:proofErr w:type="spellEnd"/>
+      <w:r>
+        <w:rPr>
+          <w:rFonts w:ascii="Times New Roman" w:hAnsi="Times New Roman" w:cs="Times New Roman"/>
+          <w:b/>
+          <w:bCs/>
+        </w:rPr>
+        <w:t xml:space="preserve"> cum </w:t>
+      </w:r>
+      <w:proofErr w:type="spellStart"/>
+      <w:r>
+        <w:rPr>
+          <w:rFonts w:ascii="Times New Roman" w:hAnsi="Times New Roman" w:cs="Times New Roman"/>
+          <w:b/>
+          <w:bCs/>
+        </w:rPr>
+        <w:t>veritatis</w:t>
+      </w:r>
+      <w:proofErr w:type="spellEnd"/>
+      <w:r>
+        <w:rPr>
+          <w:rFonts w:ascii="Times New Roman" w:hAnsi="Times New Roman" w:cs="Times New Roman"/>
+          <w:b/>
+          <w:bCs/>
+        </w:rPr>
+        <w:t xml:space="preserve"> </w:t>
+      </w:r>
+      <w:proofErr w:type="spellStart"/>
+      <w:r>
+        <w:rPr>
+          <w:rFonts w:ascii="Times New Roman" w:hAnsi="Times New Roman" w:cs="Times New Roman"/>
+          <w:b/>
+          <w:bCs/>
+        </w:rPr>
+        <w:t>ipsam</w:t>
+      </w:r>
+      <w:proofErr w:type="spellEnd"/>
+      <w:r>
+        <w:rPr>
+          <w:rFonts w:ascii="Times New Roman" w:hAnsi="Times New Roman" w:cs="Times New Roman"/>
+          <w:b/>
+          <w:bCs/>
+        </w:rPr>
+        <w:t xml:space="preserve"> </w:t>
+      </w:r>
+      <w:proofErr w:type="spellStart"/>
+      <w:r>
+        <w:rPr>
+          <w:rFonts w:ascii="Times New Roman" w:hAnsi="Times New Roman" w:cs="Times New Roman"/>
+          <w:b/>
+          <w:bCs/>
+        </w:rPr>
+        <w:t>eum</w:t>
+      </w:r>
+      <w:proofErr w:type="spellEnd"/>
+      <w:r>
+        <w:rPr>
+          <w:rFonts w:ascii="Times New Roman" w:hAnsi="Times New Roman" w:cs="Times New Roman"/>
+          <w:b/>
+          <w:bCs/>
+        </w:rPr>
+        <w:t xml:space="preserve"> </w:t>
+      </w:r>
+      <w:proofErr w:type="spellStart"/>
+      <w:r>
+        <w:rPr>
+          <w:rFonts w:ascii="Times New Roman" w:hAnsi="Times New Roman" w:cs="Times New Roman"/>
+          <w:b/>
+          <w:bCs/>
+        </w:rPr>
+        <w:t>quae</w:t>
+      </w:r>
+      <w:proofErr w:type="spellEnd"/>
+      <w:r>
+        <w:rPr>
+          <w:rFonts w:ascii="Times New Roman" w:hAnsi="Times New Roman" w:cs="Times New Roman"/>
+          <w:b/>
+          <w:bCs/>
+        </w:rPr>
+        <w:t xml:space="preserve"> </w:t>
+      </w:r>
+      <w:proofErr w:type="spellStart"/>
+      <w:r>
+        <w:rPr>
+          <w:rFonts w:ascii="Times New Roman" w:hAnsi="Times New Roman" w:cs="Times New Roman"/>
+          <w:b/>
+          <w:bCs/>
+        </w:rPr>
+        <w:t>officiis</w:t>
+      </w:r>
+      <w:proofErr w:type="spellEnd"/>
+      <w:r>
+        <w:rPr>
+          <w:rFonts w:ascii="Times New Roman" w:hAnsi="Times New Roman" w:cs="Times New Roman"/>
+          <w:b/>
+          <w:bCs/>
+        </w:rPr>
+        <w:t xml:space="preserve">. Qui culpa </w:t>
+      </w:r>
+      <w:proofErr w:type="spellStart"/>
+      <w:r>
+        <w:rPr>
+          <w:rFonts w:ascii="Times New Roman" w:hAnsi="Times New Roman" w:cs="Times New Roman"/>
+          <w:b/>
+          <w:bCs/>
+        </w:rPr>
+        <w:t>cumque</w:t>
+      </w:r>
+      <w:proofErr w:type="spellEnd"/>
+      <w:r>
+        <w:rPr>
+          <w:rFonts w:ascii="Times New Roman" w:hAnsi="Times New Roman" w:cs="Times New Roman"/>
+          <w:b/>
+          <w:bCs/>
+        </w:rPr>
+        <w:t xml:space="preserve"> est </w:t>
+      </w:r>
+      <w:proofErr w:type="spellStart"/>
+      <w:r>
+        <w:rPr>
+          <w:rFonts w:ascii="Times New Roman" w:hAnsi="Times New Roman" w:cs="Times New Roman"/>
+          <w:b/>
+          <w:bCs/>
+        </w:rPr>
+        <w:t>vero</w:t>
+      </w:r>
+      <w:proofErr w:type="spellEnd"/>
+      <w:r>
+        <w:rPr>
+          <w:rFonts w:ascii="Times New Roman" w:hAnsi="Times New Roman" w:cs="Times New Roman"/>
+          <w:b/>
+          <w:bCs/>
+        </w:rPr>
+        <w:t xml:space="preserve"> </w:t>
+      </w:r>
+      <w:proofErr w:type="spellStart"/>
+      <w:r>
+        <w:rPr>
+          <w:rFonts w:ascii="Times New Roman" w:hAnsi="Times New Roman" w:cs="Times New Roman"/>
+          <w:b/>
+          <w:bCs/>
+        </w:rPr>
+        <w:t>facere</w:t>
+      </w:r>
+      <w:proofErr w:type="spellEnd"/>
+      <w:r>
+        <w:rPr>
+          <w:rFonts w:ascii="Times New Roman" w:hAnsi="Times New Roman" w:cs="Times New Roman"/>
+          <w:b/>
+          <w:bCs/>
+        </w:rPr>
+        <w:t xml:space="preserve"> ex </w:t>
+      </w:r>
+      <w:proofErr w:type="spellStart"/>
+      <w:r>
+        <w:rPr>
+          <w:rFonts w:ascii="Times New Roman" w:hAnsi="Times New Roman" w:cs="Times New Roman"/>
+          <w:b/>
+          <w:bCs/>
+        </w:rPr>
+        <w:t>dolores</w:t>
+      </w:r>
+      <w:proofErr w:type="spellEnd"/>
+      <w:r>
+        <w:rPr>
+          <w:rFonts w:ascii="Times New Roman" w:hAnsi="Times New Roman" w:cs="Times New Roman"/>
+          <w:b/>
+          <w:bCs/>
+        </w:rPr>
+        <w:t xml:space="preserve"> </w:t>
+      </w:r>
+      <w:proofErr w:type="spellStart"/>
+      <w:r>
+        <w:rPr>
+          <w:rFonts w:ascii="Times New Roman" w:hAnsi="Times New Roman" w:cs="Times New Roman"/>
+          <w:b/>
+          <w:bCs/>
+        </w:rPr>
+        <w:t>accusamus</w:t>
+      </w:r>
+      <w:proofErr w:type="spellEnd"/>
+      <w:r>
+        <w:rPr>
+          <w:rFonts w:ascii="Times New Roman" w:hAnsi="Times New Roman" w:cs="Times New Roman"/>
+          <w:b/>
+          <w:bCs/>
+        </w:rPr>
+        <w:t>.</w:t>
       </w:r>
     </w:p>
     <w:p>
@@ -430,13 +2400,39 @@
         <w:rPr>
           <w:rFonts w:cstheme="minorHAnsi"/>
         </w:rPr>
-        <w:t>https://&lt;location&gt;/IHEInvokeImageDisplay?requestType=STUDY&amp;studyUID=1.2.250.1.213.4.5.2.1.119&amp;accessionNumber=</w:t>
-      </w:r>
+        <w:t>https://&lt;location&gt;/</w:t>
+      </w:r>
+      <w:proofErr w:type="gramStart"/>
       <w:r>
         <w:rPr>
           <w:rFonts w:cstheme="minorHAnsi"/>
         </w:rPr>
-        <w:t>ACN119--_1.2.250.1.925.994044.27_ISO</w:t>
+        <w:t>IHEInvokeImageDisplay?</w:t>
+      </w:r>
+      <w:proofErr w:type="gramEnd"/>
+      <w:r>
+        <w:rPr>
+          <w:rFonts w:cstheme="minorHAnsi"/>
+        </w:rPr>
+        <w:t>requestType=STUDY&amp;studyUID=1.2.250.1.213.4.5.2.1.119&amp;accessionNumber=</w:t>
+      </w:r>
+      <w:r>
+        <w:rPr>
+          <w:rFonts w:cstheme="minorHAnsi"/>
+        </w:rPr>
+        <w:t>ACN119-</w:t>
+      </w:r>
+      <w:r>
+        <w:rPr>
+          <w:rFonts w:cstheme="minorHAnsi"/>
+        </w:rPr>
+        <w:t>-</w:t>
+      </w:r>
+      <w:r>
+        <w:rPr>
+          <w:rFonts w:cstheme="minorHAnsi"/>
+        </w:rPr>
+        <w:t>-_1.2.250.1.925.994044.27_ISO</w:t>
       </w:r>
       <w:r>
         <w:rPr>
@@ -1258,28 +3254,6 @@
 </file>
 
 <file path=customXml/item1.xml><?xml version="1.0" encoding="utf-8"?>
-<?mso-contentType ?>
-<FormTemplates xmlns="http://schemas.microsoft.com/sharepoint/v3/contenttype/forms">
-  <Display>DocumentLibraryForm</Display>
-  <Edit>DocumentLibraryForm</Edit>
-  <New>DocumentLibraryForm</New>
-</FormTemplates>
-</file>
-
-<file path=customXml/item2.xml><?xml version="1.0" encoding="utf-8"?>
-<p:properties xmlns:p="http://schemas.microsoft.com/office/2006/metadata/properties" xmlns:xsi="http://www.w3.org/2001/XMLSchema-instance" xmlns:pc="http://schemas.microsoft.com/office/infopath/2007/PartnerControls">
-  <documentManagement>
-    <_ip_UnifiedCompliancePolicyUIAction xmlns="http://schemas.microsoft.com/sharepoint/v3" xsi:nil="true"/>
-    <lcf76f155ced4ddcb4097134ff3c332f xmlns="1f71a57d-1e50-4049-9a61-be6289f41482">
-      <Terms xmlns="http://schemas.microsoft.com/office/infopath/2007/PartnerControls"/>
-    </lcf76f155ced4ddcb4097134ff3c332f>
-    <_ip_UnifiedCompliancePolicyProperties xmlns="http://schemas.microsoft.com/sharepoint/v3" xsi:nil="true"/>
-    <TaxCatchAll xmlns="bf32d004-37ff-4ff1-b890-fc7c4ff385f6" xsi:nil="true"/>
-  </documentManagement>
-</p:properties>
-</file>
-
-<file path=customXml/item3.xml><?xml version="1.0" encoding="utf-8"?>
 <ct:contentTypeSchema xmlns:ct="http://schemas.microsoft.com/office/2006/metadata/contentType" xmlns:ma="http://schemas.microsoft.com/office/2006/metadata/properties/metaAttributes" ct:_="" ma:_="" ma:contentTypeName="Document" ma:contentTypeID="0x01010099091FCC77E1384195911D830821B13D" ma:contentTypeVersion="18" ma:contentTypeDescription="Crée un document." ma:contentTypeScope="" ma:versionID="65c665286e1ee99dd81dc04dc2bd9e43">
   <xsd:schema xmlns:xsd="http://www.w3.org/2001/XMLSchema" xmlns:xs="http://www.w3.org/2001/XMLSchema" xmlns:p="http://schemas.microsoft.com/office/2006/metadata/properties" xmlns:ns1="http://schemas.microsoft.com/sharepoint/v3" xmlns:ns2="1f71a57d-1e50-4049-9a61-be6289f41482" xmlns:ns3="bf32d004-37ff-4ff1-b890-fc7c4ff385f6" targetNamespace="http://schemas.microsoft.com/office/2006/metadata/properties" ma:root="true" ma:fieldsID="17d54196c50f1991f4e3c231f3b1f533" ns1:_="" ns2:_="" ns3:_="">
     <xsd:import namespace="http://schemas.microsoft.com/sharepoint/v3"/>
@@ -1539,10 +3513,44 @@
 </ct:contentTypeSchema>
 </file>
 
+<file path=customXml/item2.xml><?xml version="1.0" encoding="utf-8"?>
+<p:properties xmlns:p="http://schemas.microsoft.com/office/2006/metadata/properties" xmlns:xsi="http://www.w3.org/2001/XMLSchema-instance" xmlns:pc="http://schemas.microsoft.com/office/infopath/2007/PartnerControls">
+  <documentManagement>
+    <_ip_UnifiedCompliancePolicyUIAction xmlns="http://schemas.microsoft.com/sharepoint/v3" xsi:nil="true"/>
+    <lcf76f155ced4ddcb4097134ff3c332f xmlns="1f71a57d-1e50-4049-9a61-be6289f41482">
+      <Terms xmlns="http://schemas.microsoft.com/office/infopath/2007/PartnerControls"/>
+    </lcf76f155ced4ddcb4097134ff3c332f>
+    <_ip_UnifiedCompliancePolicyProperties xmlns="http://schemas.microsoft.com/sharepoint/v3" xsi:nil="true"/>
+    <TaxCatchAll xmlns="bf32d004-37ff-4ff1-b890-fc7c4ff385f6" xsi:nil="true"/>
+  </documentManagement>
+</p:properties>
+</file>
+
+<file path=customXml/item3.xml><?xml version="1.0" encoding="utf-8"?>
+<?mso-contentType ?>
+<FormTemplates xmlns="http://schemas.microsoft.com/sharepoint/v3/contenttype/forms">
+  <Display>DocumentLibraryForm</Display>
+  <Edit>DocumentLibraryForm</Edit>
+  <New>DocumentLibraryForm</New>
+</FormTemplates>
+</file>
+
 <file path=customXml/itemProps1.xml><?xml version="1.0" encoding="utf-8"?>
-<ds:datastoreItem xmlns:ds="http://schemas.openxmlformats.org/officeDocument/2006/customXml" ds:itemID="{0BFE7135-3929-4DE0-855A-EDCADBB0E237}">
+<ds:datastoreItem xmlns:ds="http://schemas.openxmlformats.org/officeDocument/2006/customXml" ds:itemID="{33E6176E-9596-40D3-AEBF-823FFA97E3E1}">
   <ds:schemaRefs>
-    <ds:schemaRef ds:uri="http://schemas.microsoft.com/sharepoint/v3/contenttype/forms"/>
+    <ds:schemaRef ds:uri="http://schemas.microsoft.com/office/2006/metadata/contentType"/>
+    <ds:schemaRef ds:uri="http://schemas.microsoft.com/office/2006/metadata/properties/metaAttributes"/>
+    <ds:schemaRef ds:uri="http://www.w3.org/2001/XMLSchema"/>
+    <ds:schemaRef ds:uri="http://schemas.microsoft.com/office/2006/metadata/properties"/>
+    <ds:schemaRef ds:uri="http://schemas.microsoft.com/sharepoint/v3"/>
+    <ds:schemaRef ds:uri="1f71a57d-1e50-4049-9a61-be6289f41482"/>
+    <ds:schemaRef ds:uri="bf32d004-37ff-4ff1-b890-fc7c4ff385f6"/>
+    <ds:schemaRef ds:uri="http://schemas.microsoft.com/office/2006/documentManagement/types"/>
+    <ds:schemaRef ds:uri="http://schemas.microsoft.com/office/infopath/2007/PartnerControls"/>
+    <ds:schemaRef ds:uri="http://schemas.openxmlformats.org/package/2006/metadata/core-properties"/>
+    <ds:schemaRef ds:uri="http://purl.org/dc/elements/1.1/"/>
+    <ds:schemaRef ds:uri="http://purl.org/dc/terms/"/>
+    <ds:schemaRef ds:uri="http://schemas.microsoft.com/internal/obd"/>
   </ds:schemaRefs>
 </ds:datastoreItem>
 </file>
@@ -1560,21 +3568,9 @@
 </file>
 
 <file path=customXml/itemProps3.xml><?xml version="1.0" encoding="utf-8"?>
-<ds:datastoreItem xmlns:ds="http://schemas.openxmlformats.org/officeDocument/2006/customXml" ds:itemID="{33E6176E-9596-40D3-AEBF-823FFA97E3E1}">
+<ds:datastoreItem xmlns:ds="http://schemas.openxmlformats.org/officeDocument/2006/customXml" ds:itemID="{0BFE7135-3929-4DE0-855A-EDCADBB0E237}">
   <ds:schemaRefs>
-    <ds:schemaRef ds:uri="http://schemas.microsoft.com/office/2006/metadata/contentType"/>
-    <ds:schemaRef ds:uri="http://schemas.microsoft.com/office/2006/metadata/properties/metaAttributes"/>
-    <ds:schemaRef ds:uri="http://www.w3.org/2001/XMLSchema"/>
-    <ds:schemaRef ds:uri="http://schemas.microsoft.com/office/2006/metadata/properties"/>
-    <ds:schemaRef ds:uri="http://schemas.microsoft.com/sharepoint/v3"/>
-    <ds:schemaRef ds:uri="1f71a57d-1e50-4049-9a61-be6289f41482"/>
-    <ds:schemaRef ds:uri="bf32d004-37ff-4ff1-b890-fc7c4ff385f6"/>
-    <ds:schemaRef ds:uri="http://schemas.microsoft.com/office/2006/documentManagement/types"/>
-    <ds:schemaRef ds:uri="http://schemas.microsoft.com/office/infopath/2007/PartnerControls"/>
-    <ds:schemaRef ds:uri="http://schemas.openxmlformats.org/package/2006/metadata/core-properties"/>
-    <ds:schemaRef ds:uri="http://purl.org/dc/elements/1.1/"/>
-    <ds:schemaRef ds:uri="http://purl.org/dc/terms/"/>
-    <ds:schemaRef ds:uri="http://schemas.microsoft.com/internal/obd"/>
+    <ds:schemaRef ds:uri="http://schemas.microsoft.com/sharepoint/v3/contenttype/forms"/>
   </ds:schemaRefs>
 </ds:datastoreItem>
 </file>
</xml_diff>